<commit_message>
Remove Prebuilt Cert Project
</commit_message>
<xml_diff>
--- a/Docs/Generating Certificates for SAM-IoT.docx
+++ b/Docs/Generating Certificates for SAM-IoT.docx
@@ -2092,87 +2092,10 @@
               <w:t>Drag and Drop Troubleshooting for SAM-IoT.docx</w:t>
             </w:r>
             <w:r>
-              <w:t xml:space="preserve">”.  If </w:t>
+              <w:t>”.</w:t>
             </w:r>
             <w:r>
-              <w:t xml:space="preserve">going through the document </w:t>
-            </w:r>
-            <w:r>
-              <w:t>does not resolve the issue, please use the MPLAB X IDE to load</w:t>
-            </w:r>
-            <w:r>
-              <w:t xml:space="preserve"> </w:t>
-            </w:r>
-            <w:r>
-              <w:t xml:space="preserve">the </w:t>
-            </w:r>
-            <w:r>
-              <w:t xml:space="preserve">supplied </w:t>
-            </w:r>
-            <w:r>
-              <w:t>project “</w:t>
-            </w:r>
-            <w:proofErr w:type="spellStart"/>
-            <w:r>
-              <w:rPr>
-                <w:rFonts w:ascii="Courier New" w:hAnsi="Courier New" w:cs="Courier New"/>
-              </w:rPr>
-              <w:t>SAM_IOT_WINC_PROV.X.prebuilt.X</w:t>
-            </w:r>
-            <w:proofErr w:type="spellEnd"/>
-            <w:r>
-              <w:t xml:space="preserve">” (located in the </w:t>
-            </w:r>
-            <w:r>
-              <w:rPr>
-                <w:rFonts w:ascii="Courier New" w:hAnsi="Courier New" w:cs="Courier New"/>
-              </w:rPr>
-              <w:t>SAM_I</w:t>
-            </w:r>
-            <w:r>
-              <w:rPr>
-                <w:rFonts w:ascii="Courier New" w:hAnsi="Courier New" w:cs="Courier New"/>
-              </w:rPr>
-              <w:t>o</w:t>
-            </w:r>
-            <w:r>
-              <w:rPr>
-                <w:rFonts w:ascii="Courier New" w:hAnsi="Courier New" w:cs="Courier New"/>
-              </w:rPr>
-              <w:t>T_WINC_</w:t>
-            </w:r>
-            <w:r>
-              <w:rPr>
-                <w:rFonts w:ascii="Courier New" w:hAnsi="Courier New" w:cs="Courier New"/>
-              </w:rPr>
-              <w:t>CertGen</w:t>
-            </w:r>
-            <w:r>
-              <w:t xml:space="preserve"> folder) to bypass the drag-and-drop step.  This project </w:t>
-            </w:r>
-            <w:r>
-              <w:t>simply</w:t>
-            </w:r>
-            <w:r>
-              <w:t xml:space="preserve"> consists of the HEX file </w:t>
-            </w:r>
-            <w:r>
-              <w:t xml:space="preserve">to be programmed, </w:t>
-            </w:r>
-            <w:r>
-              <w:t>so just a single “</w:t>
-            </w:r>
-            <w:r>
-              <w:rPr>
-                <w:rFonts w:ascii="Courier New" w:hAnsi="Courier New" w:cs="Courier New"/>
-              </w:rPr>
-              <w:t>Make and Program Device</w:t>
-            </w:r>
-            <w:r>
-              <w:t>” operation is required</w:t>
-            </w:r>
-            <w:r>
-              <w:t xml:space="preserve"> after the project has been loaded into MPLAB X to program the board.</w:t>
+              <w:t xml:space="preserve">  If drag and drop still does not work, use a DOS command line to manually copy the file to the Curiosity drive letter.</w:t>
             </w:r>
           </w:p>
         </w:tc>
@@ -2974,6 +2897,32 @@
       <w:pPr>
         <w:rPr>
           <w:rFonts w:ascii="Arial" w:hAnsi="Arial" w:cs="Arial"/>
+          <w:sz w:val="28"/>
+          <w:szCs w:val="28"/>
+        </w:rPr>
+      </w:pPr>
+      <w:r>
+        <w:rPr>
+          <w:rFonts w:ascii="Arial" w:hAnsi="Arial" w:cs="Arial"/>
+          <w:sz w:val="28"/>
+          <w:szCs w:val="28"/>
+        </w:rPr>
+        <w:br w:type="page"/>
+      </w:r>
+    </w:p>
+    <w:p>
+      <w:pPr>
+        <w:rPr>
+          <w:rFonts w:ascii="Arial" w:hAnsi="Arial" w:cs="Arial"/>
+          <w:sz w:val="28"/>
+          <w:szCs w:val="28"/>
+        </w:rPr>
+      </w:pPr>
+    </w:p>
+    <w:p>
+      <w:pPr>
+        <w:rPr>
+          <w:rFonts w:ascii="Arial" w:hAnsi="Arial" w:cs="Arial"/>
           <w:b/>
           <w:bCs/>
           <w:sz w:val="36"/>
@@ -2990,7 +2939,6 @@
           <w:szCs w:val="36"/>
           <w:u w:val="single"/>
         </w:rPr>
-        <w:lastRenderedPageBreak/>
         <w:t>Conclusion</w:t>
       </w:r>
     </w:p>
@@ -3805,6 +3753,7 @@
         </w:rPr>
         <w:t>MPLAB X Project “</w:t>
       </w:r>
+      <w:proofErr w:type="spellStart"/>
       <w:r>
         <w:rPr>
           <w:rFonts w:ascii="Courier New" w:hAnsi="Courier New" w:cs="Courier New"/>
@@ -3813,8 +3762,29 @@
           <w:sz w:val="32"/>
           <w:szCs w:val="32"/>
         </w:rPr>
-        <w:t>SAM_IOT_WINC_PROV.X</w:t>
-      </w:r>
+        <w:t>SAM_IOT_WINC_PROV</w:t>
+      </w:r>
+      <w:r>
+        <w:rPr>
+          <w:rFonts w:ascii="Courier New" w:hAnsi="Courier New" w:cs="Courier New"/>
+          <w:b/>
+          <w:bCs/>
+          <w:sz w:val="32"/>
+          <w:szCs w:val="32"/>
+        </w:rPr>
+        <w:t>_Azure</w:t>
+      </w:r>
+      <w:r>
+        <w:rPr>
+          <w:rFonts w:ascii="Courier New" w:hAnsi="Courier New" w:cs="Courier New"/>
+          <w:b/>
+          <w:bCs/>
+          <w:sz w:val="32"/>
+          <w:szCs w:val="32"/>
+        </w:rPr>
+        <w:t>.X</w:t>
+      </w:r>
+      <w:proofErr w:type="spellEnd"/>
       <w:r>
         <w:rPr>
           <w:rFonts w:ascii="Arial" w:hAnsi="Arial" w:cs="Arial"/>
@@ -4044,6 +4014,16 @@
       </w:r>
       <w:r>
         <w:rPr>
+          <w:rFonts w:ascii="Courier New" w:hAnsi="Courier New" w:cs="Courier New"/>
+          <w:b/>
+          <w:bCs/>
+          <w:sz w:val="28"/>
+          <w:szCs w:val="28"/>
+        </w:rPr>
+        <w:t>_Azure</w:t>
+      </w:r>
+      <w:r>
+        <w:rPr>
           <w:rFonts w:ascii="Arial" w:hAnsi="Arial" w:cs="Arial"/>
           <w:sz w:val="28"/>
           <w:szCs w:val="28"/>
@@ -4066,9 +4046,9 @@
         <w:tblLook w:val="04A0" w:firstRow="1" w:lastRow="0" w:firstColumn="1" w:lastColumn="0" w:noHBand="0" w:noVBand="1"/>
       </w:tblPr>
       <w:tblGrid>
-        <w:gridCol w:w="4765"/>
-        <w:gridCol w:w="728"/>
-        <w:gridCol w:w="4132"/>
+        <w:gridCol w:w="4670"/>
+        <w:gridCol w:w="709"/>
+        <w:gridCol w:w="4246"/>
       </w:tblGrid>
       <w:tr>
         <w:tc>
@@ -4872,6 +4852,7 @@
                 <w:szCs w:val="28"/>
               </w:rPr>
             </w:pPr>
+            <w:proofErr w:type="spellStart"/>
             <w:r>
               <w:rPr>
                 <w:rFonts w:ascii="Arial" w:hAnsi="Arial" w:cs="Arial"/>
@@ -4963,6 +4944,17 @@
               </w:rPr>
               <w:t>PROV</w:t>
             </w:r>
+            <w:r>
+              <w:rPr>
+                <w:rFonts w:ascii="Arial" w:hAnsi="Arial" w:cs="Arial"/>
+                <w:b/>
+                <w:bCs/>
+                <w:sz w:val="28"/>
+                <w:szCs w:val="28"/>
+              </w:rPr>
+              <w:t>_Azure</w:t>
+            </w:r>
+            <w:proofErr w:type="spellEnd"/>
           </w:p>
           <w:p>
             <w:pPr>

</xml_diff>